<commit_message>
Tested and improved accordingly contact support feature.
Change-Id: I0cfb0fe10774594929be1ea4377fc025a6e4abe4
</commit_message>
<xml_diff>
--- a/documentation/features_specs/use_case_scenarios_specs/SSU_ContactingSupport.docx
+++ b/documentation/features_specs/use_case_scenarios_specs/SSU_ContactingSupport.docx
@@ -1,6 +1,6 @@
 
 <file path=word/document.xml><?xml version="1.0" encoding="utf-8"?>
-<w:document xmlns:wpc="http://schemas.microsoft.com/office/word/2010/wordprocessingCanvas" xmlns:cx="http://schemas.microsoft.com/office/drawing/2014/chartex" xmlns:cx1="http://schemas.microsoft.com/office/drawing/2015/9/8/chartex" xmlns:cx2="http://schemas.microsoft.com/office/drawing/2015/10/21/chartex" xmlns:cx3="http://schemas.microsoft.com/office/drawing/2016/5/9/chartex" xmlns:cx4="http://schemas.microsoft.com/office/drawing/2016/5/10/chartex" xmlns:cx5="http://schemas.microsoft.com/office/drawing/2016/5/11/chartex" xmlns:cx6="http://schemas.microsoft.com/office/drawing/2016/5/12/chartex" xmlns:cx7="http://schemas.microsoft.com/office/drawing/2016/5/13/chartex" xmlns:cx8="http://schemas.microsoft.com/office/drawing/2016/5/14/chartex" xmlns:mc="http://schemas.openxmlformats.org/markup-compatibility/2006" xmlns:aink="http://schemas.microsoft.com/office/drawing/2016/ink" xmlns:am3d="http://schemas.microsoft.com/office/drawing/2017/model3d" xmlns:o="urn:schemas-microsoft-com:office:office" xmlns:oel="http://schemas.microsoft.com/office/2019/extlst" xmlns:r="http://schemas.openxmlformats.org/officeDocument/2006/relationships" xmlns:m="http://schemas.openxmlformats.org/officeDocument/2006/math" xmlns:v="urn:schemas-microsoft-com:vml" xmlns:wp14="http://schemas.microsoft.com/office/word/2010/wordprocessingDrawing" xmlns:wp="http://schemas.openxmlformats.org/drawingml/2006/wordprocessingDrawing" xmlns:w10="urn:schemas-microsoft-com:office:word" xmlns:w="http://schemas.openxmlformats.org/wordprocessingml/2006/main" xmlns:w14="http://schemas.microsoft.com/office/word/2010/wordml" xmlns:w15="http://schemas.microsoft.com/office/word/2012/wordml" xmlns:w16cex="http://schemas.microsoft.com/office/word/2018/wordml/cex" xmlns:w16cid="http://schemas.microsoft.com/office/word/2016/wordml/cid" xmlns:w16="http://schemas.microsoft.com/office/word/2018/wordml" xmlns:w16du="http://schemas.microsoft.com/office/word/2023/wordml/word16du" xmlns:w16sdtdh="http://schemas.microsoft.com/office/word/2020/wordml/sdtdatahash" xmlns:w16se="http://schemas.microsoft.com/office/word/2015/wordml/symex" xmlns:wpg="http://schemas.microsoft.com/office/word/2010/wordprocessingGroup" xmlns:wpi="http://schemas.microsoft.com/office/word/2010/wordprocessingInk" xmlns:wne="http://schemas.microsoft.com/office/word/2006/wordml" xmlns:wps="http://schemas.microsoft.com/office/word/2010/wordprocessingShape" mc:Ignorable="w14 w15 w16se w16cid w16 w16cex w16sdtdh wp14">
+<w:document xmlns:wpc="http://schemas.microsoft.com/office/word/2010/wordprocessingCanvas" xmlns:cx="http://schemas.microsoft.com/office/drawing/2014/chartex" xmlns:cx1="http://schemas.microsoft.com/office/drawing/2015/9/8/chartex" xmlns:cx2="http://schemas.microsoft.com/office/drawing/2015/10/21/chartex" xmlns:cx3="http://schemas.microsoft.com/office/drawing/2016/5/9/chartex" xmlns:cx4="http://schemas.microsoft.com/office/drawing/2016/5/10/chartex" xmlns:cx5="http://schemas.microsoft.com/office/drawing/2016/5/11/chartex" xmlns:cx6="http://schemas.microsoft.com/office/drawing/2016/5/12/chartex" xmlns:cx7="http://schemas.microsoft.com/office/drawing/2016/5/13/chartex" xmlns:cx8="http://schemas.microsoft.com/office/drawing/2016/5/14/chartex" xmlns:mc="http://schemas.openxmlformats.org/markup-compatibility/2006" xmlns:aink="http://schemas.microsoft.com/office/drawing/2016/ink" xmlns:am3d="http://schemas.microsoft.com/office/drawing/2017/model3d" xmlns:o="urn:schemas-microsoft-com:office:office" xmlns:oel="http://schemas.microsoft.com/office/2019/extlst" xmlns:r="http://schemas.openxmlformats.org/officeDocument/2006/relationships" xmlns:m="http://schemas.openxmlformats.org/officeDocument/2006/math" xmlns:v="urn:schemas-microsoft-com:vml" xmlns:wp14="http://schemas.microsoft.com/office/word/2010/wordprocessingDrawing" xmlns:wp="http://schemas.openxmlformats.org/drawingml/2006/wordprocessingDrawing" xmlns:w10="urn:schemas-microsoft-com:office:word" xmlns:w="http://schemas.openxmlformats.org/wordprocessingml/2006/main" xmlns:w14="http://schemas.microsoft.com/office/word/2010/wordml" xmlns:w15="http://schemas.microsoft.com/office/word/2012/wordml" xmlns:w16cex="http://schemas.microsoft.com/office/word/2018/wordml/cex" xmlns:w16cid="http://schemas.microsoft.com/office/word/2016/wordml/cid" xmlns:w16="http://schemas.microsoft.com/office/word/2018/wordml" xmlns:w16sdtdh="http://schemas.microsoft.com/office/word/2020/wordml/sdtdatahash" xmlns:w16se="http://schemas.microsoft.com/office/word/2015/wordml/symex" xmlns:wpg="http://schemas.microsoft.com/office/word/2010/wordprocessingGroup" xmlns:wpi="http://schemas.microsoft.com/office/word/2010/wordprocessingInk" xmlns:wne="http://schemas.microsoft.com/office/word/2006/wordml" xmlns:wps="http://schemas.microsoft.com/office/word/2010/wordprocessingShape" mc:Ignorable="w14 w15 w16se w16cid w16 w16cex w16sdtdh wp14">
   <w:body>
     <w:p>
       <w:pPr>
@@ -266,7 +266,6 @@
                                 </w14:textOutline>
                               </w:rPr>
                             </w:pPr>
-                            <w:proofErr w:type="spellStart"/>
                             <w:r>
                               <w:rPr>
                                 <w:color w:val="BF8F00" w:themeColor="accent4" w:themeShade="BF"/>
@@ -285,7 +284,6 @@
                               </w:rPr>
                               <w:t>GoldenView</w:t>
                             </w:r>
-                            <w:proofErr w:type="spellEnd"/>
                           </w:p>
                           <w:p>
                             <w:pPr>
@@ -877,7 +875,7 @@
               </wp:anchor>
             </w:drawing>
           </mc:Choice>
-          <mc:Fallback>
+          <mc:Fallback xmlns:w16du="http://schemas.microsoft.com/office/word/2023/wordml/word16du">
             <w:pict>
               <v:line w14:anchorId="1E0554C2" id="Straight Connector 2" o:spid="_x0000_s1026" style="position:absolute;z-index:251660288;visibility:visible;mso-wrap-style:square;mso-width-percent:0;mso-height-percent:0;mso-wrap-distance-left:9pt;mso-wrap-distance-top:0;mso-wrap-distance-right:9pt;mso-wrap-distance-bottom:0;mso-position-horizontal:left;mso-position-horizontal-relative:margin;mso-position-vertical:absolute;mso-position-vertical-relative:text;mso-width-percent:0;mso-height-percent:0;mso-width-relative:margin;mso-height-relative:margin" from="0,13pt" to="466.55pt,15.8pt" o:gfxdata="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" strokecolor="#ffc000 [3207]" strokeweight=".5pt">
                 <v:stroke joinstyle="miter"/>
@@ -2513,13 +2511,8 @@
               </w:rPr>
             </w:pPr>
             <w:r>
-              <w:t xml:space="preserve">Andrej </w:t>
+              <w:t>Andrej Dujović</w:t>
             </w:r>
-            <w:proofErr w:type="spellStart"/>
-            <w:r>
-              <w:t>Dujović</w:t>
-            </w:r>
-            <w:proofErr w:type="spellEnd"/>
           </w:p>
         </w:tc>
       </w:tr>
@@ -2565,15 +2558,7 @@
               <w:cnfStyle w:val="000000000000" w:firstRow="0" w:lastRow="0" w:firstColumn="0" w:lastColumn="0" w:oddVBand="0" w:evenVBand="0" w:oddHBand="0" w:evenHBand="0" w:firstRowFirstColumn="0" w:firstRowLastColumn="0" w:lastRowFirstColumn="0" w:lastRowLastColumn="0"/>
             </w:pPr>
             <w:r>
-              <w:t xml:space="preserve">Fixed defects stated in the formal review done by team </w:t>
-            </w:r>
-            <w:proofErr w:type="spellStart"/>
-            <w:r>
-              <w:t>Psiledžije</w:t>
-            </w:r>
-            <w:proofErr w:type="spellEnd"/>
-            <w:r>
-              <w:t>.</w:t>
+              <w:t>Fixed defects stated in the formal review done by team Psiledžije.</w:t>
             </w:r>
           </w:p>
         </w:tc>
@@ -2587,15 +2572,7 @@
               <w:cnfStyle w:val="000000000000" w:firstRow="0" w:lastRow="0" w:firstColumn="0" w:lastColumn="0" w:oddVBand="0" w:evenVBand="0" w:oddHBand="0" w:evenHBand="0" w:firstRowFirstColumn="0" w:firstRowLastColumn="0" w:lastRowFirstColumn="0" w:lastRowLastColumn="0"/>
             </w:pPr>
             <w:r>
-              <w:t xml:space="preserve">Andrej </w:t>
-            </w:r>
-            <w:proofErr w:type="spellStart"/>
-            <w:r>
-              <w:t>Dujović</w:t>
-            </w:r>
-            <w:proofErr w:type="spellEnd"/>
-            <w:r>
-              <w:t>,</w:t>
+              <w:t>Andrej Dujović,</w:t>
             </w:r>
           </w:p>
           <w:p>
@@ -2604,13 +2581,8 @@
               <w:cnfStyle w:val="000000000000" w:firstRow="0" w:lastRow="0" w:firstColumn="0" w:lastColumn="0" w:oddVBand="0" w:evenVBand="0" w:oddHBand="0" w:evenHBand="0" w:firstRowFirstColumn="0" w:firstRowLastColumn="0" w:lastRowFirstColumn="0" w:lastRowLastColumn="0"/>
             </w:pPr>
             <w:r>
-              <w:t xml:space="preserve">Aleksandar </w:t>
+              <w:t>Aleksandar Radenkovi</w:t>
             </w:r>
-            <w:proofErr w:type="spellStart"/>
-            <w:r>
-              <w:t>Radenkovi</w:t>
-            </w:r>
-            <w:proofErr w:type="spellEnd"/>
             <w:r>
               <w:rPr>
                 <w:lang w:val="sr-Latn-RS"/>
@@ -3202,17 +3174,8 @@
           <w:sz w:val="28"/>
           <w:szCs w:val="28"/>
         </w:rPr>
-        <w:t xml:space="preserve">Guidelines for writing functional scenario </w:t>
-      </w:r>
-      <w:proofErr w:type="gramStart"/>
-      <w:r>
-        <w:rPr>
-          <w:sz w:val="28"/>
-          <w:szCs w:val="28"/>
-        </w:rPr>
-        <w:t>specifications</w:t>
-      </w:r>
-      <w:proofErr w:type="gramEnd"/>
+        <w:t>Guidelines for writing functional scenario specifications</w:t>
+      </w:r>
     </w:p>
     <w:p>
       <w:pPr>
@@ -3447,18 +3410,9 @@
           <w:color w:val="BF8F00" w:themeColor="accent4" w:themeShade="BF"/>
           <w:u w:val="single"/>
         </w:rPr>
-        <w:t xml:space="preserve">User successfully fills out the contact form and sends </w:t>
-      </w:r>
-      <w:proofErr w:type="gramStart"/>
-      <w:r>
-        <w:rPr>
-          <w:color w:val="BF8F00" w:themeColor="accent4" w:themeShade="BF"/>
-          <w:u w:val="single"/>
-        </w:rPr>
-        <w:t>it</w:t>
+        <w:t>User successfully fills out the contact form and sends it</w:t>
       </w:r>
       <w:bookmarkEnd w:id="9"/>
-      <w:proofErr w:type="gramEnd"/>
     </w:p>
     <w:p>
       <w:pPr>
@@ -3574,7 +3528,21 @@
           <w:sz w:val="28"/>
           <w:szCs w:val="28"/>
         </w:rPr>
-        <w:t xml:space="preserve">and sends an email notification to the website owner or administrator with the </w:t>
+        <w:t xml:space="preserve">and </w:t>
+      </w:r>
+      <w:r>
+        <w:rPr>
+          <w:sz w:val="28"/>
+          <w:szCs w:val="28"/>
+        </w:rPr>
+        <w:t>stores</w:t>
+      </w:r>
+      <w:r>
+        <w:rPr>
+          <w:sz w:val="28"/>
+          <w:szCs w:val="28"/>
+        </w:rPr>
+        <w:t xml:space="preserve"> the </w:t>
       </w:r>
       <w:r>
         <w:rPr>
@@ -3588,7 +3556,21 @@
           <w:sz w:val="28"/>
           <w:szCs w:val="28"/>
         </w:rPr>
-        <w:t>'s information and message.</w:t>
+        <w:t>'s information and message</w:t>
+      </w:r>
+      <w:r>
+        <w:rPr>
+          <w:sz w:val="28"/>
+          <w:szCs w:val="28"/>
+        </w:rPr>
+        <w:t xml:space="preserve"> in the database</w:t>
+      </w:r>
+      <w:r>
+        <w:rPr>
+          <w:sz w:val="28"/>
+          <w:szCs w:val="28"/>
+        </w:rPr>
+        <w:t>.</w:t>
       </w:r>
     </w:p>
     <w:p>
@@ -3814,19 +3796,9 @@
           <w:iCs/>
           <w:color w:val="BF8F00" w:themeColor="accent4" w:themeShade="BF"/>
         </w:rPr>
-        <w:t xml:space="preserve"> the </w:t>
-      </w:r>
-      <w:proofErr w:type="gramStart"/>
-      <w:r>
-        <w:rPr>
-          <w:i/>
-          <w:iCs/>
-          <w:color w:val="BF8F00" w:themeColor="accent4" w:themeShade="BF"/>
-        </w:rPr>
-        <w:t>message</w:t>
+        <w:t xml:space="preserve"> the message</w:t>
       </w:r>
       <w:bookmarkEnd w:id="11"/>
-      <w:proofErr w:type="gramEnd"/>
     </w:p>
     <w:p>
       <w:pPr>
@@ -4035,23 +4007,7 @@
           <w:sz w:val="28"/>
           <w:szCs w:val="28"/>
         </w:rPr>
-        <w:t xml:space="preserve">Message is sent to </w:t>
-      </w:r>
-      <w:proofErr w:type="gramStart"/>
-      <w:r>
-        <w:rPr>
-          <w:sz w:val="28"/>
-          <w:szCs w:val="28"/>
-        </w:rPr>
-        <w:t>administrators</w:t>
-      </w:r>
-      <w:proofErr w:type="gramEnd"/>
-      <w:r>
-        <w:rPr>
-          <w:sz w:val="28"/>
-          <w:szCs w:val="28"/>
-        </w:rPr>
-        <w:t xml:space="preserve"> and it is being saved in the database.</w:t>
+        <w:t>Message is sent to administrators and it is being saved in the database.</w:t>
       </w:r>
     </w:p>
     <w:p>
@@ -4101,7 +4057,7 @@
 </file>
 
 <file path=word/endnotes.xml><?xml version="1.0" encoding="utf-8"?>
-<w:endnotes xmlns:wpc="http://schemas.microsoft.com/office/word/2010/wordprocessingCanvas" xmlns:cx="http://schemas.microsoft.com/office/drawing/2014/chartex" xmlns:cx1="http://schemas.microsoft.com/office/drawing/2015/9/8/chartex" xmlns:cx2="http://schemas.microsoft.com/office/drawing/2015/10/21/chartex" xmlns:cx3="http://schemas.microsoft.com/office/drawing/2016/5/9/chartex" xmlns:cx4="http://schemas.microsoft.com/office/drawing/2016/5/10/chartex" xmlns:cx5="http://schemas.microsoft.com/office/drawing/2016/5/11/chartex" xmlns:cx6="http://schemas.microsoft.com/office/drawing/2016/5/12/chartex" xmlns:cx7="http://schemas.microsoft.com/office/drawing/2016/5/13/chartex" xmlns:cx8="http://schemas.microsoft.com/office/drawing/2016/5/14/chartex" xmlns:mc="http://schemas.openxmlformats.org/markup-compatibility/2006" xmlns:aink="http://schemas.microsoft.com/office/drawing/2016/ink" xmlns:am3d="http://schemas.microsoft.com/office/drawing/2017/model3d" xmlns:o="urn:schemas-microsoft-com:office:office" xmlns:oel="http://schemas.microsoft.com/office/2019/extlst" xmlns:r="http://schemas.openxmlformats.org/officeDocument/2006/relationships" xmlns:m="http://schemas.openxmlformats.org/officeDocument/2006/math" xmlns:v="urn:schemas-microsoft-com:vml" xmlns:wp14="http://schemas.microsoft.com/office/word/2010/wordprocessingDrawing" xmlns:wp="http://schemas.openxmlformats.org/drawingml/2006/wordprocessingDrawing" xmlns:w10="urn:schemas-microsoft-com:office:word" xmlns:w="http://schemas.openxmlformats.org/wordprocessingml/2006/main" xmlns:w14="http://schemas.microsoft.com/office/word/2010/wordml" xmlns:w15="http://schemas.microsoft.com/office/word/2012/wordml" xmlns:w16cex="http://schemas.microsoft.com/office/word/2018/wordml/cex" xmlns:w16cid="http://schemas.microsoft.com/office/word/2016/wordml/cid" xmlns:w16="http://schemas.microsoft.com/office/word/2018/wordml" xmlns:w16du="http://schemas.microsoft.com/office/word/2023/wordml/word16du" xmlns:w16sdtdh="http://schemas.microsoft.com/office/word/2020/wordml/sdtdatahash" xmlns:w16se="http://schemas.microsoft.com/office/word/2015/wordml/symex" xmlns:wpg="http://schemas.microsoft.com/office/word/2010/wordprocessingGroup" xmlns:wpi="http://schemas.microsoft.com/office/word/2010/wordprocessingInk" xmlns:wne="http://schemas.microsoft.com/office/word/2006/wordml" xmlns:wps="http://schemas.microsoft.com/office/word/2010/wordprocessingShape" mc:Ignorable="w14 w15 w16se w16cid w16 w16cex w16sdtdh wp14">
+<w:endnotes xmlns:wpc="http://schemas.microsoft.com/office/word/2010/wordprocessingCanvas" xmlns:cx="http://schemas.microsoft.com/office/drawing/2014/chartex" xmlns:cx1="http://schemas.microsoft.com/office/drawing/2015/9/8/chartex" xmlns:cx2="http://schemas.microsoft.com/office/drawing/2015/10/21/chartex" xmlns:cx3="http://schemas.microsoft.com/office/drawing/2016/5/9/chartex" xmlns:cx4="http://schemas.microsoft.com/office/drawing/2016/5/10/chartex" xmlns:cx5="http://schemas.microsoft.com/office/drawing/2016/5/11/chartex" xmlns:cx6="http://schemas.microsoft.com/office/drawing/2016/5/12/chartex" xmlns:cx7="http://schemas.microsoft.com/office/drawing/2016/5/13/chartex" xmlns:cx8="http://schemas.microsoft.com/office/drawing/2016/5/14/chartex" xmlns:mc="http://schemas.openxmlformats.org/markup-compatibility/2006" xmlns:aink="http://schemas.microsoft.com/office/drawing/2016/ink" xmlns:am3d="http://schemas.microsoft.com/office/drawing/2017/model3d" xmlns:o="urn:schemas-microsoft-com:office:office" xmlns:oel="http://schemas.microsoft.com/office/2019/extlst" xmlns:r="http://schemas.openxmlformats.org/officeDocument/2006/relationships" xmlns:m="http://schemas.openxmlformats.org/officeDocument/2006/math" xmlns:v="urn:schemas-microsoft-com:vml" xmlns:wp14="http://schemas.microsoft.com/office/word/2010/wordprocessingDrawing" xmlns:wp="http://schemas.openxmlformats.org/drawingml/2006/wordprocessingDrawing" xmlns:w10="urn:schemas-microsoft-com:office:word" xmlns:w="http://schemas.openxmlformats.org/wordprocessingml/2006/main" xmlns:w14="http://schemas.microsoft.com/office/word/2010/wordml" xmlns:w15="http://schemas.microsoft.com/office/word/2012/wordml" xmlns:w16cex="http://schemas.microsoft.com/office/word/2018/wordml/cex" xmlns:w16cid="http://schemas.microsoft.com/office/word/2016/wordml/cid" xmlns:w16="http://schemas.microsoft.com/office/word/2018/wordml" xmlns:w16sdtdh="http://schemas.microsoft.com/office/word/2020/wordml/sdtdatahash" xmlns:w16se="http://schemas.microsoft.com/office/word/2015/wordml/symex" xmlns:wpg="http://schemas.microsoft.com/office/word/2010/wordprocessingGroup" xmlns:wpi="http://schemas.microsoft.com/office/word/2010/wordprocessingInk" xmlns:wne="http://schemas.microsoft.com/office/word/2006/wordml" xmlns:wps="http://schemas.microsoft.com/office/word/2010/wordprocessingShape" mc:Ignorable="w14 w15 w16se w16cid w16 w16cex w16sdtdh wp14">
   <w:endnote w:type="separator" w:id="-1">
     <w:p>
       <w:pPr>
@@ -4126,7 +4082,7 @@
 </file>
 
 <file path=word/footer1.xml><?xml version="1.0" encoding="utf-8"?>
-<w:ftr xmlns:wpc="http://schemas.microsoft.com/office/word/2010/wordprocessingCanvas" xmlns:cx="http://schemas.microsoft.com/office/drawing/2014/chartex" xmlns:cx1="http://schemas.microsoft.com/office/drawing/2015/9/8/chartex" xmlns:cx2="http://schemas.microsoft.com/office/drawing/2015/10/21/chartex" xmlns:cx3="http://schemas.microsoft.com/office/drawing/2016/5/9/chartex" xmlns:cx4="http://schemas.microsoft.com/office/drawing/2016/5/10/chartex" xmlns:cx5="http://schemas.microsoft.com/office/drawing/2016/5/11/chartex" xmlns:cx6="http://schemas.microsoft.com/office/drawing/2016/5/12/chartex" xmlns:cx7="http://schemas.microsoft.com/office/drawing/2016/5/13/chartex" xmlns:cx8="http://schemas.microsoft.com/office/drawing/2016/5/14/chartex" xmlns:mc="http://schemas.openxmlformats.org/markup-compatibility/2006" xmlns:aink="http://schemas.microsoft.com/office/drawing/2016/ink" xmlns:am3d="http://schemas.microsoft.com/office/drawing/2017/model3d" xmlns:o="urn:schemas-microsoft-com:office:office" xmlns:oel="http://schemas.microsoft.com/office/2019/extlst" xmlns:r="http://schemas.openxmlformats.org/officeDocument/2006/relationships" xmlns:m="http://schemas.openxmlformats.org/officeDocument/2006/math" xmlns:v="urn:schemas-microsoft-com:vml" xmlns:wp14="http://schemas.microsoft.com/office/word/2010/wordprocessingDrawing" xmlns:wp="http://schemas.openxmlformats.org/drawingml/2006/wordprocessingDrawing" xmlns:w10="urn:schemas-microsoft-com:office:word" xmlns:w="http://schemas.openxmlformats.org/wordprocessingml/2006/main" xmlns:w14="http://schemas.microsoft.com/office/word/2010/wordml" xmlns:w15="http://schemas.microsoft.com/office/word/2012/wordml" xmlns:w16cex="http://schemas.microsoft.com/office/word/2018/wordml/cex" xmlns:w16cid="http://schemas.microsoft.com/office/word/2016/wordml/cid" xmlns:w16="http://schemas.microsoft.com/office/word/2018/wordml" xmlns:w16du="http://schemas.microsoft.com/office/word/2023/wordml/word16du" xmlns:w16sdtdh="http://schemas.microsoft.com/office/word/2020/wordml/sdtdatahash" xmlns:w16se="http://schemas.microsoft.com/office/word/2015/wordml/symex" xmlns:wpg="http://schemas.microsoft.com/office/word/2010/wordprocessingGroup" xmlns:wpi="http://schemas.microsoft.com/office/word/2010/wordprocessingInk" xmlns:wne="http://schemas.microsoft.com/office/word/2006/wordml" xmlns:wps="http://schemas.microsoft.com/office/word/2010/wordprocessingShape" mc:Ignorable="w14 w15 w16se w16cid w16 w16cex w16sdtdh wp14">
+<w:ftr xmlns:wpc="http://schemas.microsoft.com/office/word/2010/wordprocessingCanvas" xmlns:cx="http://schemas.microsoft.com/office/drawing/2014/chartex" xmlns:cx1="http://schemas.microsoft.com/office/drawing/2015/9/8/chartex" xmlns:cx2="http://schemas.microsoft.com/office/drawing/2015/10/21/chartex" xmlns:cx3="http://schemas.microsoft.com/office/drawing/2016/5/9/chartex" xmlns:cx4="http://schemas.microsoft.com/office/drawing/2016/5/10/chartex" xmlns:cx5="http://schemas.microsoft.com/office/drawing/2016/5/11/chartex" xmlns:cx6="http://schemas.microsoft.com/office/drawing/2016/5/12/chartex" xmlns:cx7="http://schemas.microsoft.com/office/drawing/2016/5/13/chartex" xmlns:cx8="http://schemas.microsoft.com/office/drawing/2016/5/14/chartex" xmlns:mc="http://schemas.openxmlformats.org/markup-compatibility/2006" xmlns:aink="http://schemas.microsoft.com/office/drawing/2016/ink" xmlns:am3d="http://schemas.microsoft.com/office/drawing/2017/model3d" xmlns:o="urn:schemas-microsoft-com:office:office" xmlns:oel="http://schemas.microsoft.com/office/2019/extlst" xmlns:r="http://schemas.openxmlformats.org/officeDocument/2006/relationships" xmlns:m="http://schemas.openxmlformats.org/officeDocument/2006/math" xmlns:v="urn:schemas-microsoft-com:vml" xmlns:wp14="http://schemas.microsoft.com/office/word/2010/wordprocessingDrawing" xmlns:wp="http://schemas.openxmlformats.org/drawingml/2006/wordprocessingDrawing" xmlns:w10="urn:schemas-microsoft-com:office:word" xmlns:w="http://schemas.openxmlformats.org/wordprocessingml/2006/main" xmlns:w14="http://schemas.microsoft.com/office/word/2010/wordml" xmlns:w15="http://schemas.microsoft.com/office/word/2012/wordml" xmlns:w16cex="http://schemas.microsoft.com/office/word/2018/wordml/cex" xmlns:w16cid="http://schemas.microsoft.com/office/word/2016/wordml/cid" xmlns:w16="http://schemas.microsoft.com/office/word/2018/wordml" xmlns:w16sdtdh="http://schemas.microsoft.com/office/word/2020/wordml/sdtdatahash" xmlns:w16se="http://schemas.microsoft.com/office/word/2015/wordml/symex" xmlns:wpg="http://schemas.microsoft.com/office/word/2010/wordprocessingGroup" xmlns:wpi="http://schemas.microsoft.com/office/word/2010/wordprocessingInk" xmlns:wne="http://schemas.microsoft.com/office/word/2006/wordml" xmlns:wps="http://schemas.microsoft.com/office/word/2010/wordprocessingShape" mc:Ignorable="w14 w15 w16se w16cid w16 w16cex w16sdtdh wp14">
   <w:sdt>
     <w:sdtPr>
       <w:id w:val="646478722"/>
@@ -4135,7 +4091,6 @@
         <w:docPartUnique/>
       </w:docPartObj>
     </w:sdtPr>
-    <w:sdtEndPr/>
     <w:sdtContent>
       <w:p>
         <w:pPr>
@@ -4359,7 +4314,7 @@
                 </wp:anchor>
               </w:drawing>
             </mc:Choice>
-            <mc:Fallback>
+            <mc:Fallback xmlns:w16du="http://schemas.microsoft.com/office/word/2023/wordml/word16du">
               <w:pict>
                 <v:shapetype w14:anchorId="6C3CEF11" id="_x0000_t32" coordsize="21600,21600" o:spt="32" o:oned="t" path="m,l21600,21600e" filled="f">
                   <v:path arrowok="t" fillok="f" o:connecttype="none"/>
@@ -4379,7 +4334,7 @@
 </file>
 
 <file path=word/footnotes.xml><?xml version="1.0" encoding="utf-8"?>
-<w:footnotes xmlns:wpc="http://schemas.microsoft.com/office/word/2010/wordprocessingCanvas" xmlns:cx="http://schemas.microsoft.com/office/drawing/2014/chartex" xmlns:cx1="http://schemas.microsoft.com/office/drawing/2015/9/8/chartex" xmlns:cx2="http://schemas.microsoft.com/office/drawing/2015/10/21/chartex" xmlns:cx3="http://schemas.microsoft.com/office/drawing/2016/5/9/chartex" xmlns:cx4="http://schemas.microsoft.com/office/drawing/2016/5/10/chartex" xmlns:cx5="http://schemas.microsoft.com/office/drawing/2016/5/11/chartex" xmlns:cx6="http://schemas.microsoft.com/office/drawing/2016/5/12/chartex" xmlns:cx7="http://schemas.microsoft.com/office/drawing/2016/5/13/chartex" xmlns:cx8="http://schemas.microsoft.com/office/drawing/2016/5/14/chartex" xmlns:mc="http://schemas.openxmlformats.org/markup-compatibility/2006" xmlns:aink="http://schemas.microsoft.com/office/drawing/2016/ink" xmlns:am3d="http://schemas.microsoft.com/office/drawing/2017/model3d" xmlns:o="urn:schemas-microsoft-com:office:office" xmlns:oel="http://schemas.microsoft.com/office/2019/extlst" xmlns:r="http://schemas.openxmlformats.org/officeDocument/2006/relationships" xmlns:m="http://schemas.openxmlformats.org/officeDocument/2006/math" xmlns:v="urn:schemas-microsoft-com:vml" xmlns:wp14="http://schemas.microsoft.com/office/word/2010/wordprocessingDrawing" xmlns:wp="http://schemas.openxmlformats.org/drawingml/2006/wordprocessingDrawing" xmlns:w10="urn:schemas-microsoft-com:office:word" xmlns:w="http://schemas.openxmlformats.org/wordprocessingml/2006/main" xmlns:w14="http://schemas.microsoft.com/office/word/2010/wordml" xmlns:w15="http://schemas.microsoft.com/office/word/2012/wordml" xmlns:w16cex="http://schemas.microsoft.com/office/word/2018/wordml/cex" xmlns:w16cid="http://schemas.microsoft.com/office/word/2016/wordml/cid" xmlns:w16="http://schemas.microsoft.com/office/word/2018/wordml" xmlns:w16du="http://schemas.microsoft.com/office/word/2023/wordml/word16du" xmlns:w16sdtdh="http://schemas.microsoft.com/office/word/2020/wordml/sdtdatahash" xmlns:w16se="http://schemas.microsoft.com/office/word/2015/wordml/symex" xmlns:wpg="http://schemas.microsoft.com/office/word/2010/wordprocessingGroup" xmlns:wpi="http://schemas.microsoft.com/office/word/2010/wordprocessingInk" xmlns:wne="http://schemas.microsoft.com/office/word/2006/wordml" xmlns:wps="http://schemas.microsoft.com/office/word/2010/wordprocessingShape" mc:Ignorable="w14 w15 w16se w16cid w16 w16cex w16sdtdh wp14">
+<w:footnotes xmlns:wpc="http://schemas.microsoft.com/office/word/2010/wordprocessingCanvas" xmlns:cx="http://schemas.microsoft.com/office/drawing/2014/chartex" xmlns:cx1="http://schemas.microsoft.com/office/drawing/2015/9/8/chartex" xmlns:cx2="http://schemas.microsoft.com/office/drawing/2015/10/21/chartex" xmlns:cx3="http://schemas.microsoft.com/office/drawing/2016/5/9/chartex" xmlns:cx4="http://schemas.microsoft.com/office/drawing/2016/5/10/chartex" xmlns:cx5="http://schemas.microsoft.com/office/drawing/2016/5/11/chartex" xmlns:cx6="http://schemas.microsoft.com/office/drawing/2016/5/12/chartex" xmlns:cx7="http://schemas.microsoft.com/office/drawing/2016/5/13/chartex" xmlns:cx8="http://schemas.microsoft.com/office/drawing/2016/5/14/chartex" xmlns:mc="http://schemas.openxmlformats.org/markup-compatibility/2006" xmlns:aink="http://schemas.microsoft.com/office/drawing/2016/ink" xmlns:am3d="http://schemas.microsoft.com/office/drawing/2017/model3d" xmlns:o="urn:schemas-microsoft-com:office:office" xmlns:oel="http://schemas.microsoft.com/office/2019/extlst" xmlns:r="http://schemas.openxmlformats.org/officeDocument/2006/relationships" xmlns:m="http://schemas.openxmlformats.org/officeDocument/2006/math" xmlns:v="urn:schemas-microsoft-com:vml" xmlns:wp14="http://schemas.microsoft.com/office/word/2010/wordprocessingDrawing" xmlns:wp="http://schemas.openxmlformats.org/drawingml/2006/wordprocessingDrawing" xmlns:w10="urn:schemas-microsoft-com:office:word" xmlns:w="http://schemas.openxmlformats.org/wordprocessingml/2006/main" xmlns:w14="http://schemas.microsoft.com/office/word/2010/wordml" xmlns:w15="http://schemas.microsoft.com/office/word/2012/wordml" xmlns:w16cex="http://schemas.microsoft.com/office/word/2018/wordml/cex" xmlns:w16cid="http://schemas.microsoft.com/office/word/2016/wordml/cid" xmlns:w16="http://schemas.microsoft.com/office/word/2018/wordml" xmlns:w16sdtdh="http://schemas.microsoft.com/office/word/2020/wordml/sdtdatahash" xmlns:w16se="http://schemas.microsoft.com/office/word/2015/wordml/symex" xmlns:wpg="http://schemas.microsoft.com/office/word/2010/wordprocessingGroup" xmlns:wpi="http://schemas.microsoft.com/office/word/2010/wordprocessingInk" xmlns:wne="http://schemas.microsoft.com/office/word/2006/wordml" xmlns:wps="http://schemas.microsoft.com/office/word/2010/wordprocessingShape" mc:Ignorable="w14 w15 w16se w16cid w16 w16cex w16sdtdh wp14">
   <w:footnote w:type="separator" w:id="-1">
     <w:p>
       <w:pPr>
@@ -4404,7 +4359,7 @@
 </file>
 
 <file path=word/numbering.xml><?xml version="1.0" encoding="utf-8"?>
-<w:numbering xmlns:wpc="http://schemas.microsoft.com/office/word/2010/wordprocessingCanvas" xmlns:cx="http://schemas.microsoft.com/office/drawing/2014/chartex" xmlns:cx1="http://schemas.microsoft.com/office/drawing/2015/9/8/chartex" xmlns:cx2="http://schemas.microsoft.com/office/drawing/2015/10/21/chartex" xmlns:cx3="http://schemas.microsoft.com/office/drawing/2016/5/9/chartex" xmlns:cx4="http://schemas.microsoft.com/office/drawing/2016/5/10/chartex" xmlns:cx5="http://schemas.microsoft.com/office/drawing/2016/5/11/chartex" xmlns:cx6="http://schemas.microsoft.com/office/drawing/2016/5/12/chartex" xmlns:cx7="http://schemas.microsoft.com/office/drawing/2016/5/13/chartex" xmlns:cx8="http://schemas.microsoft.com/office/drawing/2016/5/14/chartex" xmlns:mc="http://schemas.openxmlformats.org/markup-compatibility/2006" xmlns:aink="http://schemas.microsoft.com/office/drawing/2016/ink" xmlns:am3d="http://schemas.microsoft.com/office/drawing/2017/model3d" xmlns:o="urn:schemas-microsoft-com:office:office" xmlns:oel="http://schemas.microsoft.com/office/2019/extlst" xmlns:r="http://schemas.openxmlformats.org/officeDocument/2006/relationships" xmlns:m="http://schemas.openxmlformats.org/officeDocument/2006/math" xmlns:v="urn:schemas-microsoft-com:vml" xmlns:wp14="http://schemas.microsoft.com/office/word/2010/wordprocessingDrawing" xmlns:wp="http://schemas.openxmlformats.org/drawingml/2006/wordprocessingDrawing" xmlns:w10="urn:schemas-microsoft-com:office:word" xmlns:w="http://schemas.openxmlformats.org/wordprocessingml/2006/main" xmlns:w14="http://schemas.microsoft.com/office/word/2010/wordml" xmlns:w15="http://schemas.microsoft.com/office/word/2012/wordml" xmlns:w16cex="http://schemas.microsoft.com/office/word/2018/wordml/cex" xmlns:w16cid="http://schemas.microsoft.com/office/word/2016/wordml/cid" xmlns:w16="http://schemas.microsoft.com/office/word/2018/wordml" xmlns:w16du="http://schemas.microsoft.com/office/word/2023/wordml/word16du" xmlns:w16sdtdh="http://schemas.microsoft.com/office/word/2020/wordml/sdtdatahash" xmlns:w16se="http://schemas.microsoft.com/office/word/2015/wordml/symex" xmlns:wpg="http://schemas.microsoft.com/office/word/2010/wordprocessingGroup" xmlns:wpi="http://schemas.microsoft.com/office/word/2010/wordprocessingInk" xmlns:wne="http://schemas.microsoft.com/office/word/2006/wordml" xmlns:wps="http://schemas.microsoft.com/office/word/2010/wordprocessingShape" mc:Ignorable="w14 w15 w16se w16cid w16 w16cex w16sdtdh wp14">
+<w:numbering xmlns:wpc="http://schemas.microsoft.com/office/word/2010/wordprocessingCanvas" xmlns:cx="http://schemas.microsoft.com/office/drawing/2014/chartex" xmlns:cx1="http://schemas.microsoft.com/office/drawing/2015/9/8/chartex" xmlns:cx2="http://schemas.microsoft.com/office/drawing/2015/10/21/chartex" xmlns:cx3="http://schemas.microsoft.com/office/drawing/2016/5/9/chartex" xmlns:cx4="http://schemas.microsoft.com/office/drawing/2016/5/10/chartex" xmlns:cx5="http://schemas.microsoft.com/office/drawing/2016/5/11/chartex" xmlns:cx6="http://schemas.microsoft.com/office/drawing/2016/5/12/chartex" xmlns:cx7="http://schemas.microsoft.com/office/drawing/2016/5/13/chartex" xmlns:cx8="http://schemas.microsoft.com/office/drawing/2016/5/14/chartex" xmlns:mc="http://schemas.openxmlformats.org/markup-compatibility/2006" xmlns:aink="http://schemas.microsoft.com/office/drawing/2016/ink" xmlns:am3d="http://schemas.microsoft.com/office/drawing/2017/model3d" xmlns:o="urn:schemas-microsoft-com:office:office" xmlns:oel="http://schemas.microsoft.com/office/2019/extlst" xmlns:r="http://schemas.openxmlformats.org/officeDocument/2006/relationships" xmlns:m="http://schemas.openxmlformats.org/officeDocument/2006/math" xmlns:v="urn:schemas-microsoft-com:vml" xmlns:wp14="http://schemas.microsoft.com/office/word/2010/wordprocessingDrawing" xmlns:wp="http://schemas.openxmlformats.org/drawingml/2006/wordprocessingDrawing" xmlns:w10="urn:schemas-microsoft-com:office:word" xmlns:w="http://schemas.openxmlformats.org/wordprocessingml/2006/main" xmlns:w14="http://schemas.microsoft.com/office/word/2010/wordml" xmlns:w15="http://schemas.microsoft.com/office/word/2012/wordml" xmlns:w16cex="http://schemas.microsoft.com/office/word/2018/wordml/cex" xmlns:w16cid="http://schemas.microsoft.com/office/word/2016/wordml/cid" xmlns:w16="http://schemas.microsoft.com/office/word/2018/wordml" xmlns:w16sdtdh="http://schemas.microsoft.com/office/word/2020/wordml/sdtdatahash" xmlns:w16se="http://schemas.microsoft.com/office/word/2015/wordml/symex" xmlns:wpg="http://schemas.microsoft.com/office/word/2010/wordprocessingGroup" xmlns:wpi="http://schemas.microsoft.com/office/word/2010/wordprocessingInk" xmlns:wne="http://schemas.microsoft.com/office/word/2006/wordml" xmlns:wps="http://schemas.microsoft.com/office/word/2010/wordprocessingShape" mc:Ignorable="w14 w15 w16se w16cid w16 w16cex w16sdtdh wp14">
   <w:abstractNum w:abstractNumId="0" w15:restartNumberingAfterBreak="0">
     <w:nsid w:val="007D6F8E"/>
     <w:multiLevelType w:val="hybridMultilevel"/>

</xml_diff>